<commit_message>
Worked on abstract in class
</commit_message>
<xml_diff>
--- a/documentation/Abstract.docx
+++ b/documentation/Abstract.docx
@@ -103,58 +103,79 @@
           <w:sz w:val="24"/>
           <w:szCs w:val="24"/>
         </w:rPr>
-        <w:t>We intend to leverage the Human brain’s ability to recognize subtle patterns and differences in faces to improve</w:t>
-      </w:r>
-      <w:r>
-        <w:rPr>
-          <w:rFonts w:ascii="Times New Roman" w:hAnsi="Times New Roman" w:cs="Times New Roman"/>
-          <w:sz w:val="24"/>
-          <w:szCs w:val="24"/>
-        </w:rPr>
-        <w:t xml:space="preserve"> on</w:t>
-      </w:r>
-      <w:r>
-        <w:rPr>
-          <w:rFonts w:ascii="Times New Roman" w:hAnsi="Times New Roman" w:cs="Times New Roman"/>
-          <w:sz w:val="24"/>
-          <w:szCs w:val="24"/>
-        </w:rPr>
-        <w:t xml:space="preserve"> this process.</w:t>
-      </w:r>
-    </w:p>
-    <w:p>
-      <w:pPr>
-        <w:rPr>
-          <w:rFonts w:ascii="Times New Roman" w:hAnsi="Times New Roman" w:cs="Times New Roman"/>
-          <w:sz w:val="24"/>
-          <w:szCs w:val="24"/>
-        </w:rPr>
-      </w:pPr>
-      <w:r>
-        <w:rPr>
-          <w:rFonts w:ascii="Times New Roman" w:hAnsi="Times New Roman" w:cs="Times New Roman"/>
-          <w:sz w:val="24"/>
-          <w:szCs w:val="24"/>
-        </w:rPr>
-        <w:t xml:space="preserve">We will be using the </w:t>
-      </w:r>
-      <w:proofErr w:type="spellStart"/>
-      <w:r>
-        <w:rPr>
-          <w:rFonts w:ascii="Times New Roman" w:hAnsi="Times New Roman" w:cs="Times New Roman"/>
-          <w:sz w:val="24"/>
-          <w:szCs w:val="24"/>
-        </w:rPr>
-        <w:t>MakeHuman</w:t>
-      </w:r>
-      <w:proofErr w:type="spellEnd"/>
-      <w:r>
-        <w:rPr>
-          <w:rFonts w:ascii="Times New Roman" w:hAnsi="Times New Roman" w:cs="Times New Roman"/>
-          <w:sz w:val="24"/>
-          <w:szCs w:val="24"/>
-        </w:rPr>
-        <w:t xml:space="preserve"> python API to generate </w:t>
+        <w:t xml:space="preserve">We </w:t>
+      </w:r>
+      <w:r>
+        <w:rPr>
+          <w:rFonts w:ascii="Times New Roman" w:hAnsi="Times New Roman" w:cs="Times New Roman"/>
+          <w:sz w:val="24"/>
+          <w:szCs w:val="24"/>
+        </w:rPr>
+        <w:t>improve on this process by leveraging</w:t>
+      </w:r>
+      <w:r>
+        <w:rPr>
+          <w:rFonts w:ascii="Times New Roman" w:hAnsi="Times New Roman" w:cs="Times New Roman"/>
+          <w:sz w:val="24"/>
+          <w:szCs w:val="24"/>
+        </w:rPr>
+        <w:t xml:space="preserve"> </w:t>
+      </w:r>
+      <w:r>
+        <w:rPr>
+          <w:rFonts w:ascii="Times New Roman" w:hAnsi="Times New Roman" w:cs="Times New Roman"/>
+          <w:sz w:val="24"/>
+          <w:szCs w:val="24"/>
+        </w:rPr>
+        <w:t>the</w:t>
+      </w:r>
+      <w:r>
+        <w:rPr>
+          <w:rFonts w:ascii="Times New Roman" w:hAnsi="Times New Roman" w:cs="Times New Roman"/>
+          <w:sz w:val="24"/>
+          <w:szCs w:val="24"/>
+        </w:rPr>
+        <w:t xml:space="preserve"> brain’s ability to recognize subtle patterns and differences in</w:t>
+      </w:r>
+      <w:r>
+        <w:rPr>
+          <w:rFonts w:ascii="Times New Roman" w:hAnsi="Times New Roman" w:cs="Times New Roman"/>
+          <w:sz w:val="24"/>
+          <w:szCs w:val="24"/>
+        </w:rPr>
+        <w:t xml:space="preserve"> human</w:t>
+      </w:r>
+      <w:r>
+        <w:rPr>
+          <w:rFonts w:ascii="Times New Roman" w:hAnsi="Times New Roman" w:cs="Times New Roman"/>
+          <w:sz w:val="24"/>
+          <w:szCs w:val="24"/>
+        </w:rPr>
+        <w:t xml:space="preserve"> faces.</w:t>
+      </w:r>
+      <w:r>
+        <w:rPr>
+          <w:rFonts w:ascii="Times New Roman" w:hAnsi="Times New Roman" w:cs="Times New Roman"/>
+          <w:sz w:val="24"/>
+          <w:szCs w:val="24"/>
+        </w:rPr>
+        <w:t xml:space="preserve"> </w:t>
+      </w:r>
+      <w:r>
+        <w:rPr>
+          <w:rFonts w:ascii="Times New Roman" w:hAnsi="Times New Roman" w:cs="Times New Roman"/>
+          <w:sz w:val="24"/>
+          <w:szCs w:val="24"/>
+        </w:rPr>
+        <w:t>Our project uses</w:t>
+      </w:r>
+      <w:r>
+        <w:rPr>
+          <w:rFonts w:ascii="Times New Roman" w:hAnsi="Times New Roman" w:cs="Times New Roman"/>
+          <w:sz w:val="24"/>
+          <w:szCs w:val="24"/>
+        </w:rPr>
+        <w:t xml:space="preserve"> the MakeHuman python API to generate </w:t>
       </w:r>
       <w:r>
         <w:rPr>
@@ -178,65 +199,39 @@
           <w:sz w:val="24"/>
           <w:szCs w:val="24"/>
         </w:rPr>
-        <w:t xml:space="preserve">. </w:t>
-      </w:r>
-      <w:proofErr w:type="spellStart"/>
-      <w:r>
-        <w:rPr>
-          <w:rFonts w:ascii="Times New Roman" w:hAnsi="Times New Roman" w:cs="Times New Roman"/>
-          <w:sz w:val="24"/>
-          <w:szCs w:val="24"/>
-        </w:rPr>
-        <w:t>MakeHuman</w:t>
-      </w:r>
-      <w:proofErr w:type="spellEnd"/>
-      <w:r>
-        <w:rPr>
-          <w:rFonts w:ascii="Times New Roman" w:hAnsi="Times New Roman" w:cs="Times New Roman"/>
-          <w:sz w:val="24"/>
-          <w:szCs w:val="24"/>
-        </w:rPr>
-        <w:t xml:space="preserve"> is an open source project licensed under the AGPL3</w:t>
-      </w:r>
-      <w:r>
-        <w:rPr>
-          <w:rFonts w:ascii="Times New Roman" w:hAnsi="Times New Roman" w:cs="Times New Roman"/>
-          <w:sz w:val="24"/>
-          <w:szCs w:val="24"/>
-        </w:rPr>
-        <w:t xml:space="preserve"> that generates realistic human models based on </w:t>
-      </w:r>
-      <w:r>
-        <w:rPr>
-          <w:rFonts w:ascii="Times New Roman" w:hAnsi="Times New Roman" w:cs="Times New Roman"/>
-          <w:sz w:val="24"/>
-          <w:szCs w:val="24"/>
-        </w:rPr>
-        <w:t xml:space="preserve">various </w:t>
-      </w:r>
-      <w:r>
-        <w:rPr>
-          <w:rFonts w:ascii="Times New Roman" w:hAnsi="Times New Roman" w:cs="Times New Roman"/>
-          <w:sz w:val="24"/>
-          <w:szCs w:val="24"/>
-        </w:rPr>
-        <w:t>parameters</w:t>
-      </w:r>
-      <w:r>
-        <w:rPr>
-          <w:rFonts w:ascii="Times New Roman" w:hAnsi="Times New Roman" w:cs="Times New Roman"/>
-          <w:sz w:val="24"/>
-          <w:szCs w:val="24"/>
-        </w:rPr>
-        <w:t>.</w:t>
-      </w:r>
-      <w:r>
-        <w:rPr>
-          <w:rFonts w:ascii="Times New Roman" w:hAnsi="Times New Roman" w:cs="Times New Roman"/>
-          <w:sz w:val="24"/>
-          <w:szCs w:val="24"/>
-        </w:rPr>
-        <w:t xml:space="preserve"> </w:t>
+        <w:t xml:space="preserve"> and present</w:t>
+      </w:r>
+      <w:r>
+        <w:rPr>
+          <w:rFonts w:ascii="Times New Roman" w:hAnsi="Times New Roman" w:cs="Times New Roman"/>
+          <w:sz w:val="24"/>
+          <w:szCs w:val="24"/>
+        </w:rPr>
+        <w:t>s</w:t>
+      </w:r>
+      <w:r>
+        <w:rPr>
+          <w:rFonts w:ascii="Times New Roman" w:hAnsi="Times New Roman" w:cs="Times New Roman"/>
+          <w:sz w:val="24"/>
+          <w:szCs w:val="24"/>
+        </w:rPr>
+        <w:t xml:space="preserve"> the models to the user.</w:t>
+      </w:r>
+      <w:r>
+        <w:rPr>
+          <w:rFonts w:ascii="Times New Roman" w:hAnsi="Times New Roman" w:cs="Times New Roman"/>
+          <w:sz w:val="24"/>
+          <w:szCs w:val="24"/>
+        </w:rPr>
+        <w:t xml:space="preserve"> These models’ facial features are weighted based on the sample data,</w:t>
+      </w:r>
+      <w:r>
+        <w:rPr>
+          <w:rFonts w:ascii="Times New Roman" w:hAnsi="Times New Roman" w:cs="Times New Roman"/>
+          <w:sz w:val="24"/>
+          <w:szCs w:val="24"/>
+        </w:rPr>
+        <w:t xml:space="preserve"> allowing users to more easily find patterns and differences</w:t>
       </w:r>
       <w:bookmarkStart w:id="0" w:name="_GoBack"/>
       <w:bookmarkEnd w:id="0"/>
@@ -246,31 +241,7 @@
           <w:sz w:val="24"/>
           <w:szCs w:val="24"/>
         </w:rPr>
-        <w:t>The generated</w:t>
-      </w:r>
-      <w:r>
-        <w:rPr>
-          <w:rFonts w:ascii="Times New Roman" w:hAnsi="Times New Roman" w:cs="Times New Roman"/>
-          <w:sz w:val="24"/>
-          <w:szCs w:val="24"/>
-        </w:rPr>
-        <w:t xml:space="preserve"> models will </w:t>
-      </w:r>
-      <w:r>
-        <w:rPr>
-          <w:rFonts w:ascii="Times New Roman" w:hAnsi="Times New Roman" w:cs="Times New Roman"/>
-          <w:sz w:val="24"/>
-          <w:szCs w:val="24"/>
-        </w:rPr>
-        <w:t xml:space="preserve">then </w:t>
-      </w:r>
-      <w:r>
-        <w:rPr>
-          <w:rFonts w:ascii="Times New Roman" w:hAnsi="Times New Roman" w:cs="Times New Roman"/>
-          <w:sz w:val="24"/>
-          <w:szCs w:val="24"/>
-        </w:rPr>
-        <w:t>be presented to the user for analysis.</w:t>
+        <w:t xml:space="preserve">. </w:t>
       </w:r>
     </w:p>
     <w:p>
@@ -372,7 +343,23 @@
           <w:sz w:val="24"/>
           <w:szCs w:val="24"/>
         </w:rPr>
-        <w:t>Can we present the generated model to the user?</w:t>
+        <w:t>Can we present the generated model</w:t>
+      </w:r>
+      <w:r>
+        <w:rPr>
+          <w:rFonts w:ascii="Times New Roman" w:hAnsi="Times New Roman" w:cs="Times New Roman"/>
+          <w:sz w:val="24"/>
+          <w:szCs w:val="24"/>
+        </w:rPr>
+        <w:t>s</w:t>
+      </w:r>
+      <w:r>
+        <w:rPr>
+          <w:rFonts w:ascii="Times New Roman" w:hAnsi="Times New Roman" w:cs="Times New Roman"/>
+          <w:sz w:val="24"/>
+          <w:szCs w:val="24"/>
+        </w:rPr>
+        <w:t xml:space="preserve"> to the user?</w:t>
       </w:r>
     </w:p>
     <w:p>
@@ -453,6 +440,56 @@
     </w:sectPr>
   </w:body>
 </w:document>
+</file>
+
+<file path=word/endnotes.xml><?xml version="1.0" encoding="utf-8"?>
+<w:endnotes xmlns:wpc="http://schemas.microsoft.com/office/word/2010/wordprocessingCanvas" xmlns:mc="http://schemas.openxmlformats.org/markup-compatibility/2006" xmlns:o="urn:schemas-microsoft-com:office:office" xmlns:r="http://schemas.openxmlformats.org/officeDocument/2006/relationships" xmlns:m="http://schemas.openxmlformats.org/officeDocument/2006/math" xmlns:v="urn:schemas-microsoft-com:vml" xmlns:wp14="http://schemas.microsoft.com/office/word/2010/wordprocessingDrawing" xmlns:wp="http://schemas.openxmlformats.org/drawingml/2006/wordprocessingDrawing" xmlns:w10="urn:schemas-microsoft-com:office:word" xmlns:w="http://schemas.openxmlformats.org/wordprocessingml/2006/main" xmlns:w14="http://schemas.microsoft.com/office/word/2010/wordml" xmlns:wpg="http://schemas.microsoft.com/office/word/2010/wordprocessingGroup" xmlns:wpi="http://schemas.microsoft.com/office/word/2010/wordprocessingInk" xmlns:wne="http://schemas.microsoft.com/office/word/2006/wordml" xmlns:wps="http://schemas.microsoft.com/office/word/2010/wordprocessingShape" mc:Ignorable="w14 wp14">
+  <w:endnote w:type="separator" w:id="-1">
+    <w:p>
+      <w:pPr>
+        <w:spacing w:after="0" w:line="240" w:lineRule="auto"/>
+      </w:pPr>
+      <w:r>
+        <w:separator/>
+      </w:r>
+    </w:p>
+  </w:endnote>
+  <w:endnote w:type="continuationSeparator" w:id="0">
+    <w:p>
+      <w:pPr>
+        <w:spacing w:after="0" w:line="240" w:lineRule="auto"/>
+      </w:pPr>
+      <w:r>
+        <w:continuationSeparator/>
+      </w:r>
+    </w:p>
+  </w:endnote>
+</w:endnotes>
+</file>
+
+<file path=word/footnotes.xml><?xml version="1.0" encoding="utf-8"?>
+<w:footnotes xmlns:wpc="http://schemas.microsoft.com/office/word/2010/wordprocessingCanvas" xmlns:mc="http://schemas.openxmlformats.org/markup-compatibility/2006" xmlns:o="urn:schemas-microsoft-com:office:office" xmlns:r="http://schemas.openxmlformats.org/officeDocument/2006/relationships" xmlns:m="http://schemas.openxmlformats.org/officeDocument/2006/math" xmlns:v="urn:schemas-microsoft-com:vml" xmlns:wp14="http://schemas.microsoft.com/office/word/2010/wordprocessingDrawing" xmlns:wp="http://schemas.openxmlformats.org/drawingml/2006/wordprocessingDrawing" xmlns:w10="urn:schemas-microsoft-com:office:word" xmlns:w="http://schemas.openxmlformats.org/wordprocessingml/2006/main" xmlns:w14="http://schemas.microsoft.com/office/word/2010/wordml" xmlns:wpg="http://schemas.microsoft.com/office/word/2010/wordprocessingGroup" xmlns:wpi="http://schemas.microsoft.com/office/word/2010/wordprocessingInk" xmlns:wne="http://schemas.microsoft.com/office/word/2006/wordml" xmlns:wps="http://schemas.microsoft.com/office/word/2010/wordprocessingShape" mc:Ignorable="w14 wp14">
+  <w:footnote w:type="separator" w:id="-1">
+    <w:p>
+      <w:pPr>
+        <w:spacing w:after="0" w:line="240" w:lineRule="auto"/>
+      </w:pPr>
+      <w:r>
+        <w:separator/>
+      </w:r>
+    </w:p>
+  </w:footnote>
+  <w:footnote w:type="continuationSeparator" w:id="0">
+    <w:p>
+      <w:pPr>
+        <w:spacing w:after="0" w:line="240" w:lineRule="auto"/>
+      </w:pPr>
+      <w:r>
+        <w:continuationSeparator/>
+      </w:r>
+    </w:p>
+  </w:footnote>
+</w:footnotes>
 </file>
 
 <file path=word/numbering.xml><?xml version="1.0" encoding="utf-8"?>
@@ -890,6 +927,45 @@
       <w:contextualSpacing/>
     </w:pPr>
   </w:style>
+  <w:style w:type="paragraph" w:styleId="FootnoteText">
+    <w:name w:val="footnote text"/>
+    <w:basedOn w:val="Normal"/>
+    <w:link w:val="FootnoteTextChar"/>
+    <w:uiPriority w:val="99"/>
+    <w:semiHidden/>
+    <w:unhideWhenUsed/>
+    <w:rsid w:val="001D6925"/>
+    <w:pPr>
+      <w:spacing w:after="0" w:line="240" w:lineRule="auto"/>
+    </w:pPr>
+    <w:rPr>
+      <w:sz w:val="20"/>
+      <w:szCs w:val="20"/>
+    </w:rPr>
+  </w:style>
+  <w:style w:type="character" w:customStyle="1" w:styleId="FootnoteTextChar">
+    <w:name w:val="Footnote Text Char"/>
+    <w:basedOn w:val="DefaultParagraphFont"/>
+    <w:link w:val="FootnoteText"/>
+    <w:uiPriority w:val="99"/>
+    <w:semiHidden/>
+    <w:rsid w:val="001D6925"/>
+    <w:rPr>
+      <w:sz w:val="20"/>
+      <w:szCs w:val="20"/>
+    </w:rPr>
+  </w:style>
+  <w:style w:type="character" w:styleId="FootnoteReference">
+    <w:name w:val="footnote reference"/>
+    <w:basedOn w:val="DefaultParagraphFont"/>
+    <w:uiPriority w:val="99"/>
+    <w:semiHidden/>
+    <w:unhideWhenUsed/>
+    <w:rsid w:val="001D6925"/>
+    <w:rPr>
+      <w:vertAlign w:val="superscript"/>
+    </w:rPr>
+  </w:style>
 </w:styles>
 </file>
 
@@ -1090,6 +1166,45 @@
       <w:ind w:left="720"/>
       <w:contextualSpacing/>
     </w:pPr>
+  </w:style>
+  <w:style w:type="paragraph" w:styleId="FootnoteText">
+    <w:name w:val="footnote text"/>
+    <w:basedOn w:val="Normal"/>
+    <w:link w:val="FootnoteTextChar"/>
+    <w:uiPriority w:val="99"/>
+    <w:semiHidden/>
+    <w:unhideWhenUsed/>
+    <w:rsid w:val="001D6925"/>
+    <w:pPr>
+      <w:spacing w:after="0" w:line="240" w:lineRule="auto"/>
+    </w:pPr>
+    <w:rPr>
+      <w:sz w:val="20"/>
+      <w:szCs w:val="20"/>
+    </w:rPr>
+  </w:style>
+  <w:style w:type="character" w:customStyle="1" w:styleId="FootnoteTextChar">
+    <w:name w:val="Footnote Text Char"/>
+    <w:basedOn w:val="DefaultParagraphFont"/>
+    <w:link w:val="FootnoteText"/>
+    <w:uiPriority w:val="99"/>
+    <w:semiHidden/>
+    <w:rsid w:val="001D6925"/>
+    <w:rPr>
+      <w:sz w:val="20"/>
+      <w:szCs w:val="20"/>
+    </w:rPr>
+  </w:style>
+  <w:style w:type="character" w:styleId="FootnoteReference">
+    <w:name w:val="footnote reference"/>
+    <w:basedOn w:val="DefaultParagraphFont"/>
+    <w:uiPriority w:val="99"/>
+    <w:semiHidden/>
+    <w:unhideWhenUsed/>
+    <w:rsid w:val="001D6925"/>
+    <w:rPr>
+      <w:vertAlign w:val="superscript"/>
+    </w:rPr>
   </w:style>
 </w:styles>
 </file>
@@ -1377,4 +1492,16 @@
   <a:objectDefaults/>
   <a:extraClrSchemeLst/>
 </a:theme>
+</file>
+
+<file path=customXml/item1.xml><?xml version="1.0" encoding="utf-8"?>
+<b:Sources xmlns:b="http://schemas.openxmlformats.org/officeDocument/2006/bibliography" xmlns="http://schemas.openxmlformats.org/officeDocument/2006/bibliography" SelectedStyle="\APA.XSL" StyleName="APA"/>
+</file>
+
+<file path=customXml/itemProps1.xml><?xml version="1.0" encoding="utf-8"?>
+<ds:datastoreItem xmlns:ds="http://schemas.openxmlformats.org/officeDocument/2006/customXml" ds:itemID="{091D89CD-A455-436B-BB95-592AB01942BF}">
+  <ds:schemaRefs>
+    <ds:schemaRef ds:uri="http://schemas.openxmlformats.org/officeDocument/2006/bibliography"/>
+  </ds:schemaRefs>
+</ds:datastoreItem>
 </file>
</xml_diff>

<commit_message>
Forgot to save it again before committing. Taken care of
</commit_message>
<xml_diff>
--- a/documentation/Abstract.docx
+++ b/documentation/Abstract.docx
@@ -175,7 +175,25 @@
           <w:sz w:val="24"/>
           <w:szCs w:val="24"/>
         </w:rPr>
-        <w:t xml:space="preserve"> the MakeHuman python API to generate </w:t>
+        <w:t xml:space="preserve"> the </w:t>
+      </w:r>
+      <w:proofErr w:type="spellStart"/>
+      <w:r>
+        <w:rPr>
+          <w:rFonts w:ascii="Times New Roman" w:hAnsi="Times New Roman" w:cs="Times New Roman"/>
+          <w:sz w:val="24"/>
+          <w:szCs w:val="24"/>
+        </w:rPr>
+        <w:t>MakeHuman</w:t>
+      </w:r>
+      <w:proofErr w:type="spellEnd"/>
+      <w:r>
+        <w:rPr>
+          <w:rFonts w:ascii="Times New Roman" w:hAnsi="Times New Roman" w:cs="Times New Roman"/>
+          <w:sz w:val="24"/>
+          <w:szCs w:val="24"/>
+        </w:rPr>
+        <w:t xml:space="preserve"> python API to generate </w:t>
       </w:r>
       <w:r>
         <w:rPr>
@@ -232,6 +250,168 @@
           <w:szCs w:val="24"/>
         </w:rPr>
         <w:t xml:space="preserve"> allowing users to more easily find patterns and differences</w:t>
+      </w:r>
+      <w:r>
+        <w:rPr>
+          <w:rFonts w:ascii="Times New Roman" w:hAnsi="Times New Roman" w:cs="Times New Roman"/>
+          <w:sz w:val="24"/>
+          <w:szCs w:val="24"/>
+        </w:rPr>
+        <w:t>.</w:t>
+      </w:r>
+    </w:p>
+    <w:p>
+      <w:pPr>
+        <w:rPr>
+          <w:rFonts w:ascii="Times New Roman" w:hAnsi="Times New Roman" w:cs="Times New Roman"/>
+          <w:sz w:val="24"/>
+          <w:szCs w:val="24"/>
+        </w:rPr>
+      </w:pPr>
+    </w:p>
+    <w:p>
+      <w:pPr>
+        <w:rPr>
+          <w:rFonts w:ascii="Times New Roman" w:hAnsi="Times New Roman" w:cs="Times New Roman"/>
+          <w:sz w:val="24"/>
+          <w:szCs w:val="24"/>
+        </w:rPr>
+      </w:pPr>
+      <w:r>
+        <w:rPr>
+          <w:rFonts w:ascii="Times New Roman" w:hAnsi="Times New Roman" w:cs="Times New Roman"/>
+          <w:sz w:val="24"/>
+          <w:szCs w:val="24"/>
+        </w:rPr>
+        <w:t>Currently, microbiologists use charts and distance matrices to analyze populations of microorganisms in a sample. This method is difficult and unintuitive. We improve on this process by leveraging the</w:t>
+      </w:r>
+      <w:r>
+        <w:rPr>
+          <w:rFonts w:ascii="Times New Roman" w:hAnsi="Times New Roman" w:cs="Times New Roman"/>
+          <w:sz w:val="24"/>
+          <w:szCs w:val="24"/>
+        </w:rPr>
+        <w:t xml:space="preserve"> brain’s ability to recognize subtle </w:t>
+      </w:r>
+      <w:r>
+        <w:rPr>
+          <w:rFonts w:ascii="Times New Roman" w:hAnsi="Times New Roman" w:cs="Times New Roman"/>
+          <w:sz w:val="24"/>
+          <w:szCs w:val="24"/>
+        </w:rPr>
+        <w:t>differences in human faces.</w:t>
+      </w:r>
+      <w:r>
+        <w:rPr>
+          <w:rFonts w:ascii="Times New Roman" w:hAnsi="Times New Roman" w:cs="Times New Roman"/>
+          <w:sz w:val="24"/>
+          <w:szCs w:val="24"/>
+        </w:rPr>
+        <w:t xml:space="preserve"> The</w:t>
+      </w:r>
+      <w:r>
+        <w:rPr>
+          <w:rFonts w:ascii="Times New Roman" w:hAnsi="Times New Roman" w:cs="Times New Roman"/>
+          <w:sz w:val="24"/>
+          <w:szCs w:val="24"/>
+        </w:rPr>
+        <w:t xml:space="preserve"> </w:t>
+      </w:r>
+      <w:r>
+        <w:rPr>
+          <w:rFonts w:ascii="Times New Roman" w:hAnsi="Times New Roman" w:cs="Times New Roman"/>
+          <w:sz w:val="24"/>
+          <w:szCs w:val="24"/>
+        </w:rPr>
+        <w:t>project</w:t>
+      </w:r>
+      <w:r>
+        <w:rPr>
+          <w:rFonts w:ascii="Times New Roman" w:hAnsi="Times New Roman" w:cs="Times New Roman"/>
+          <w:sz w:val="24"/>
+          <w:szCs w:val="24"/>
+        </w:rPr>
+        <w:t xml:space="preserve"> generate</w:t>
+      </w:r>
+      <w:r>
+        <w:rPr>
+          <w:rFonts w:ascii="Times New Roman" w:hAnsi="Times New Roman" w:cs="Times New Roman"/>
+          <w:sz w:val="24"/>
+          <w:szCs w:val="24"/>
+        </w:rPr>
+        <w:t>s</w:t>
+      </w:r>
+      <w:r>
+        <w:rPr>
+          <w:rFonts w:ascii="Times New Roman" w:hAnsi="Times New Roman" w:cs="Times New Roman"/>
+          <w:sz w:val="24"/>
+          <w:szCs w:val="24"/>
+        </w:rPr>
+        <w:t xml:space="preserve"> human </w:t>
+      </w:r>
+      <w:r>
+        <w:rPr>
+          <w:rFonts w:ascii="Times New Roman" w:hAnsi="Times New Roman" w:cs="Times New Roman"/>
+          <w:sz w:val="24"/>
+          <w:szCs w:val="24"/>
+        </w:rPr>
+        <w:t>faces</w:t>
+      </w:r>
+      <w:r>
+        <w:rPr>
+          <w:rFonts w:ascii="Times New Roman" w:hAnsi="Times New Roman" w:cs="Times New Roman"/>
+          <w:sz w:val="24"/>
+          <w:szCs w:val="24"/>
+        </w:rPr>
+        <w:t xml:space="preserve"> based on microbial community data and presents the</w:t>
+      </w:r>
+      <w:r>
+        <w:rPr>
+          <w:rFonts w:ascii="Times New Roman" w:hAnsi="Times New Roman" w:cs="Times New Roman"/>
+          <w:sz w:val="24"/>
+          <w:szCs w:val="24"/>
+        </w:rPr>
+        <w:t>m</w:t>
+      </w:r>
+      <w:r>
+        <w:rPr>
+          <w:rFonts w:ascii="Times New Roman" w:hAnsi="Times New Roman" w:cs="Times New Roman"/>
+          <w:sz w:val="24"/>
+          <w:szCs w:val="24"/>
+        </w:rPr>
+        <w:t xml:space="preserve"> to the user. The facial features are </w:t>
+      </w:r>
+      <w:r>
+        <w:rPr>
+          <w:rFonts w:ascii="Times New Roman" w:hAnsi="Times New Roman" w:cs="Times New Roman"/>
+          <w:sz w:val="24"/>
+          <w:szCs w:val="24"/>
+        </w:rPr>
+        <w:t>created</w:t>
+      </w:r>
+      <w:r>
+        <w:rPr>
+          <w:rFonts w:ascii="Times New Roman" w:hAnsi="Times New Roman" w:cs="Times New Roman"/>
+          <w:sz w:val="24"/>
+          <w:szCs w:val="24"/>
+        </w:rPr>
+        <w:t xml:space="preserve"> based on the sample data,</w:t>
+      </w:r>
+      <w:r>
+        <w:rPr>
+          <w:rFonts w:ascii="Times New Roman" w:hAnsi="Times New Roman" w:cs="Times New Roman"/>
+          <w:sz w:val="24"/>
+          <w:szCs w:val="24"/>
+        </w:rPr>
+        <w:t xml:space="preserve"> allowing users to</w:t>
+      </w:r>
+      <w:r>
+        <w:rPr>
+          <w:rFonts w:ascii="Times New Roman" w:hAnsi="Times New Roman" w:cs="Times New Roman"/>
+          <w:sz w:val="24"/>
+          <w:szCs w:val="24"/>
+        </w:rPr>
+        <w:t xml:space="preserve"> </w:t>
       </w:r>
       <w:bookmarkStart w:id="0" w:name="_GoBack"/>
       <w:bookmarkEnd w:id="0"/>
@@ -241,8 +421,17 @@
           <w:sz w:val="24"/>
           <w:szCs w:val="24"/>
         </w:rPr>
-        <w:t xml:space="preserve">. </w:t>
-      </w:r>
+        <w:t>easily find patterns and differences.</w:t>
+      </w:r>
+    </w:p>
+    <w:p>
+      <w:pPr>
+        <w:rPr>
+          <w:rFonts w:ascii="Times New Roman" w:hAnsi="Times New Roman" w:cs="Times New Roman"/>
+          <w:sz w:val="24"/>
+          <w:szCs w:val="24"/>
+        </w:rPr>
+      </w:pPr>
     </w:p>
     <w:p>
       <w:pPr>
@@ -1499,7 +1688,7 @@
 </file>
 
 <file path=customXml/itemProps1.xml><?xml version="1.0" encoding="utf-8"?>
-<ds:datastoreItem xmlns:ds="http://schemas.openxmlformats.org/officeDocument/2006/customXml" ds:itemID="{091D89CD-A455-436B-BB95-592AB01942BF}">
+<ds:datastoreItem xmlns:ds="http://schemas.openxmlformats.org/officeDocument/2006/customXml" ds:itemID="{7FC120F9-0DD3-4767-8146-E66E3FEA0C92}">
   <ds:schemaRefs>
     <ds:schemaRef ds:uri="http://schemas.openxmlformats.org/officeDocument/2006/bibliography"/>
   </ds:schemaRefs>

</xml_diff>